<commit_message>
Update task2 report to reflect code change
</commit_message>
<xml_diff>
--- a/task2/asg2-task2.docx
+++ b/task2/asg2-task2.docx
@@ -1,6 +1,6 @@
 
 <file path=word/document.xml><?xml version="1.0" encoding="utf-8"?>
-<w:document xmlns:wpc="http://schemas.microsoft.com/office/word/2010/wordprocessingCanvas" xmlns:mc="http://schemas.openxmlformats.org/markup-compatibility/2006" xmlns:o="urn:schemas-microsoft-com:office:office" xmlns:r="http://schemas.openxmlformats.org/officeDocument/2006/relationships" xmlns:m="http://schemas.openxmlformats.org/officeDocument/2006/math" xmlns:v="urn:schemas-microsoft-com:vml" xmlns:wp14="http://schemas.microsoft.com/office/word/2010/wordprocessingDrawing" xmlns:wp="http://schemas.openxmlformats.org/drawingml/2006/wordprocessingDrawing" xmlns:w10="urn:schemas-microsoft-com:office:word" xmlns:w="http://schemas.openxmlformats.org/wordprocessingml/2006/main" xmlns:w14="http://schemas.microsoft.com/office/word/2010/wordml" xmlns:w15="http://schemas.microsoft.com/office/word/2012/wordml" xmlns:wpg="http://schemas.microsoft.com/office/word/2010/wordprocessingGroup" xmlns:wpi="http://schemas.microsoft.com/office/word/2010/wordprocessingInk" xmlns:wne="http://schemas.microsoft.com/office/word/2006/wordml" xmlns:wps="http://schemas.microsoft.com/office/word/2010/wordprocessingShape" mc:Ignorable="w14 w15 wp14">
+<w:document xmlns:wpc="http://schemas.microsoft.com/office/word/2010/wordprocessingCanvas" xmlns:cx="http://schemas.microsoft.com/office/drawing/2014/chartex" xmlns:cx1="http://schemas.microsoft.com/office/drawing/2015/9/8/chartex" xmlns:cx2="http://schemas.microsoft.com/office/drawing/2015/10/21/chartex" xmlns:mc="http://schemas.openxmlformats.org/markup-compatibility/2006" xmlns:o="urn:schemas-microsoft-com:office:office" xmlns:r="http://schemas.openxmlformats.org/officeDocument/2006/relationships" xmlns:m="http://schemas.openxmlformats.org/officeDocument/2006/math" xmlns:v="urn:schemas-microsoft-com:vml" xmlns:wp14="http://schemas.microsoft.com/office/word/2010/wordprocessingDrawing" xmlns:wp="http://schemas.openxmlformats.org/drawingml/2006/wordprocessingDrawing" xmlns:w10="urn:schemas-microsoft-com:office:word" xmlns:w="http://schemas.openxmlformats.org/wordprocessingml/2006/main" xmlns:w14="http://schemas.microsoft.com/office/word/2010/wordml" xmlns:w15="http://schemas.microsoft.com/office/word/2012/wordml" xmlns:w16se="http://schemas.microsoft.com/office/word/2015/wordml/symex" xmlns:wpg="http://schemas.microsoft.com/office/word/2010/wordprocessingGroup" xmlns:wpi="http://schemas.microsoft.com/office/word/2010/wordprocessingInk" xmlns:wne="http://schemas.microsoft.com/office/word/2006/wordml" xmlns:wps="http://schemas.microsoft.com/office/word/2010/wordprocessingShape" mc:Ignorable="w14 w15 w16se wp14">
   <w:background w:color="FFFFFF"/>
   <w:body>
     <w:p>
@@ -427,7 +427,7 @@
       </w:tblGrid>
       <w:tr>
         <w:trPr>
-          <w:trHeight w:val="1442"/>
+          <w:trHeight w:val="22"/>
         </w:trPr>
         <w:tc>
           <w:tcPr>
@@ -734,6 +734,12 @@
                 <w:rFonts w:ascii="Cambria" w:hAnsi="Cambria"/>
               </w:rPr>
             </w:pPr>
+            <w:r>
+              <w:rPr>
+                <w:rFonts w:ascii="Cambria" w:hAnsi="Cambria"/>
+              </w:rPr>
+              <w:t>59</w:t>
+            </w:r>
           </w:p>
           <w:p>
             <w:pPr>
@@ -746,7 +752,7 @@
               <w:rPr>
                 <w:rFonts w:ascii="Cambria" w:hAnsi="Cambria"/>
               </w:rPr>
-              <w:t>59</w:t>
+              <w:t>60</w:t>
             </w:r>
           </w:p>
           <w:p>
@@ -760,7 +766,7 @@
               <w:rPr>
                 <w:rFonts w:ascii="Cambria" w:hAnsi="Cambria"/>
               </w:rPr>
-              <w:t>60</w:t>
+              <w:t>61</w:t>
             </w:r>
           </w:p>
           <w:p>
@@ -774,7 +780,7 @@
               <w:rPr>
                 <w:rFonts w:ascii="Cambria" w:hAnsi="Cambria"/>
               </w:rPr>
-              <w:t>61</w:t>
+              <w:t>62</w:t>
             </w:r>
           </w:p>
           <w:p>
@@ -788,7 +794,7 @@
               <w:rPr>
                 <w:rFonts w:ascii="Cambria" w:hAnsi="Cambria"/>
               </w:rPr>
-              <w:t>62</w:t>
+              <w:t>63</w:t>
             </w:r>
           </w:p>
           <w:p>
@@ -802,7 +808,128 @@
               <w:rPr>
                 <w:rFonts w:ascii="Cambria" w:hAnsi="Cambria"/>
               </w:rPr>
-              <w:t>63</w:t>
+              <w:t>64</w:t>
+            </w:r>
+          </w:p>
+          <w:p>
+            <w:pPr>
+              <w:jc w:val="center"/>
+              <w:rPr>
+                <w:rFonts w:ascii="Cambria" w:hAnsi="Cambria"/>
+              </w:rPr>
+            </w:pPr>
+            <w:r>
+              <w:rPr>
+                <w:rFonts w:ascii="Cambria" w:hAnsi="Cambria"/>
+              </w:rPr>
+              <w:t>65</w:t>
+            </w:r>
+          </w:p>
+          <w:p>
+            <w:pPr>
+              <w:jc w:val="center"/>
+              <w:rPr>
+                <w:rFonts w:ascii="Cambria" w:hAnsi="Cambria"/>
+              </w:rPr>
+            </w:pPr>
+          </w:p>
+          <w:p>
+            <w:pPr>
+              <w:jc w:val="center"/>
+              <w:rPr>
+                <w:rFonts w:ascii="Cambria" w:hAnsi="Cambria"/>
+              </w:rPr>
+            </w:pPr>
+            <w:r>
+              <w:rPr>
+                <w:rFonts w:ascii="Cambria" w:hAnsi="Cambria"/>
+              </w:rPr>
+              <w:t>66</w:t>
+            </w:r>
+          </w:p>
+          <w:p>
+            <w:pPr>
+              <w:jc w:val="center"/>
+              <w:rPr>
+                <w:rFonts w:ascii="Cambria" w:hAnsi="Cambria"/>
+              </w:rPr>
+            </w:pPr>
+            <w:r>
+              <w:rPr>
+                <w:rFonts w:ascii="Cambria" w:hAnsi="Cambria"/>
+              </w:rPr>
+              <w:t>67</w:t>
+            </w:r>
+          </w:p>
+          <w:p>
+            <w:pPr>
+              <w:jc w:val="center"/>
+              <w:rPr>
+                <w:rFonts w:ascii="Cambria" w:hAnsi="Cambria"/>
+              </w:rPr>
+            </w:pPr>
+            <w:r>
+              <w:rPr>
+                <w:rFonts w:ascii="Cambria" w:hAnsi="Cambria"/>
+              </w:rPr>
+              <w:t>68</w:t>
+            </w:r>
+          </w:p>
+          <w:p>
+            <w:pPr>
+              <w:jc w:val="center"/>
+              <w:rPr>
+                <w:rFonts w:ascii="Cambria" w:hAnsi="Cambria"/>
+              </w:rPr>
+            </w:pPr>
+            <w:r>
+              <w:rPr>
+                <w:rFonts w:ascii="Cambria" w:hAnsi="Cambria"/>
+              </w:rPr>
+              <w:t>69</w:t>
+            </w:r>
+          </w:p>
+          <w:p>
+            <w:pPr>
+              <w:jc w:val="center"/>
+              <w:rPr>
+                <w:rFonts w:ascii="Cambria" w:hAnsi="Cambria"/>
+              </w:rPr>
+            </w:pPr>
+            <w:r>
+              <w:rPr>
+                <w:rFonts w:ascii="Cambria" w:hAnsi="Cambria"/>
+              </w:rPr>
+              <w:lastRenderedPageBreak/>
+              <w:t>70</w:t>
+            </w:r>
+          </w:p>
+          <w:p>
+            <w:pPr>
+              <w:jc w:val="center"/>
+              <w:rPr>
+                <w:rFonts w:ascii="Cambria" w:hAnsi="Cambria"/>
+              </w:rPr>
+            </w:pPr>
+            <w:r>
+              <w:rPr>
+                <w:rFonts w:ascii="Cambria" w:hAnsi="Cambria"/>
+              </w:rPr>
+              <w:t>71</w:t>
+            </w:r>
+          </w:p>
+          <w:p>
+            <w:pPr>
+              <w:jc w:val="center"/>
+              <w:rPr>
+                <w:rFonts w:ascii="Cambria" w:hAnsi="Cambria"/>
+              </w:rPr>
+            </w:pPr>
+            <w:r>
+              <w:rPr>
+                <w:rFonts w:ascii="Cambria" w:hAnsi="Cambria"/>
+              </w:rPr>
+              <w:t>72</w:t>
             </w:r>
           </w:p>
         </w:tc>
@@ -822,6 +949,7 @@
               <w:rPr>
                 <w:rFonts w:ascii="Cambria" w:hAnsi="Cambria"/>
               </w:rPr>
+              <w:lastRenderedPageBreak/>
               <w:t>S</w:t>
             </w:r>
             <w:r>
@@ -1560,6 +1688,7 @@
               <w:t>c = cast&lt;Constant&gt;(c-&gt;</w:t>
             </w:r>
             <w:proofErr w:type="spellStart"/>
+            <w:proofErr w:type="gramStart"/>
             <w:r>
               <w:rPr>
                 <w:rFonts w:ascii="Cambria" w:hAnsi="Cambria"/>
@@ -1571,7 +1700,14 @@
               <w:rPr>
                 <w:rFonts w:ascii="Cambria" w:hAnsi="Cambria"/>
               </w:rPr>
-              <w:t>());</w:t>
+              <w:t>(</w:t>
+            </w:r>
+            <w:proofErr w:type="gramEnd"/>
+            <w:r>
+              <w:rPr>
+                <w:rFonts w:ascii="Cambria" w:hAnsi="Cambria"/>
+              </w:rPr>
+              <w:t>));</w:t>
             </w:r>
             <w:r>
               <w:rPr>
@@ -1601,9 +1737,480 @@
               <w:rPr>
                 <w:rFonts w:ascii="Cambria" w:hAnsi="Cambria"/>
               </w:rPr>
+              <w:t xml:space="preserve">while </w:t>
+            </w:r>
+            <w:proofErr w:type="gramStart"/>
+            <w:r>
+              <w:rPr>
+                <w:rFonts w:ascii="Cambria" w:hAnsi="Cambria"/>
+              </w:rPr>
+              <w:t>(!</w:t>
+            </w:r>
+            <w:proofErr w:type="spellStart"/>
+            <w:r>
+              <w:rPr>
+                <w:rFonts w:ascii="Cambria" w:hAnsi="Cambria"/>
+              </w:rPr>
+              <w:t>isa</w:t>
+            </w:r>
+            <w:proofErr w:type="spellEnd"/>
+            <w:proofErr w:type="gramEnd"/>
+            <w:r>
+              <w:rPr>
+                <w:rFonts w:ascii="Cambria" w:hAnsi="Cambria"/>
+              </w:rPr>
+              <w:t>&lt;</w:t>
+            </w:r>
+            <w:proofErr w:type="spellStart"/>
+            <w:r>
+              <w:rPr>
+                <w:rFonts w:ascii="Cambria" w:hAnsi="Cambria"/>
+              </w:rPr>
+              <w:t>AllocaInst</w:t>
+            </w:r>
+            <w:proofErr w:type="spellEnd"/>
+            <w:r>
+              <w:rPr>
+                <w:rFonts w:ascii="Cambria" w:hAnsi="Cambria"/>
+              </w:rPr>
+              <w:t>&gt;(c) &amp;&amp; !</w:t>
+            </w:r>
+            <w:proofErr w:type="spellStart"/>
+            <w:r>
+              <w:rPr>
+                <w:rFonts w:ascii="Cambria" w:hAnsi="Cambria"/>
+              </w:rPr>
+              <w:t>isa</w:t>
+            </w:r>
+            <w:proofErr w:type="spellEnd"/>
+            <w:r>
+              <w:rPr>
+                <w:rFonts w:ascii="Cambria" w:hAnsi="Cambria"/>
+              </w:rPr>
+              <w:t>&lt;</w:t>
+            </w:r>
+            <w:proofErr w:type="spellStart"/>
+            <w:r>
+              <w:rPr>
+                <w:rFonts w:ascii="Cambria" w:hAnsi="Cambria"/>
+              </w:rPr>
+              <w:t>Glo</w:t>
+            </w:r>
+            <w:bookmarkStart w:id="1" w:name="_GoBack"/>
+            <w:bookmarkEnd w:id="1"/>
+            <w:r>
+              <w:rPr>
+                <w:rFonts w:ascii="Cambria" w:hAnsi="Cambria"/>
+              </w:rPr>
+              <w:t>balValue</w:t>
+            </w:r>
+            <w:proofErr w:type="spellEnd"/>
+            <w:r>
+              <w:rPr>
+                <w:rFonts w:ascii="Cambria" w:hAnsi="Cambria"/>
+              </w:rPr>
+              <w:t>&gt;(c)) {</w:t>
+            </w:r>
+          </w:p>
+          <w:p>
+            <w:pPr>
+              <w:jc w:val="both"/>
+              <w:rPr>
+                <w:rFonts w:ascii="Cambria" w:hAnsi="Cambria"/>
+              </w:rPr>
+            </w:pPr>
+            <w:r>
+              <w:rPr>
+                <w:rFonts w:ascii="Cambria" w:hAnsi="Cambria"/>
+              </w:rPr>
+              <w:tab/>
+            </w:r>
+            <w:r>
+              <w:rPr>
+                <w:rFonts w:ascii="Cambria" w:hAnsi="Cambria"/>
+              </w:rPr>
+              <w:tab/>
+            </w:r>
+            <w:r>
+              <w:rPr>
+                <w:rFonts w:ascii="Cambria" w:hAnsi="Cambria"/>
+              </w:rPr>
+              <w:tab/>
+            </w:r>
+            <w:r>
+              <w:rPr>
+                <w:rFonts w:ascii="Cambria" w:hAnsi="Cambria"/>
+              </w:rPr>
+              <w:tab/>
+            </w:r>
+            <w:proofErr w:type="spellStart"/>
+            <w:r>
+              <w:rPr>
+                <w:rFonts w:ascii="Cambria" w:hAnsi="Cambria"/>
+              </w:rPr>
+              <w:t>ga</w:t>
+            </w:r>
+            <w:proofErr w:type="spellEnd"/>
+            <w:r>
+              <w:rPr>
+                <w:rFonts w:ascii="Cambria" w:hAnsi="Cambria"/>
+              </w:rPr>
+              <w:t xml:space="preserve"> = cast&lt;</w:t>
+            </w:r>
+            <w:proofErr w:type="spellStart"/>
+            <w:r>
+              <w:rPr>
+                <w:rFonts w:ascii="Cambria" w:hAnsi="Cambria"/>
+              </w:rPr>
+              <w:t>GlobalAlias</w:t>
+            </w:r>
+            <w:proofErr w:type="spellEnd"/>
+            <w:r>
+              <w:rPr>
+                <w:rFonts w:ascii="Cambria" w:hAnsi="Cambria"/>
+              </w:rPr>
+              <w:t>&gt;(c);</w:t>
+            </w:r>
+          </w:p>
+          <w:p>
+            <w:pPr>
+              <w:jc w:val="both"/>
+              <w:rPr>
+                <w:rFonts w:ascii="Cambria" w:hAnsi="Cambria"/>
+              </w:rPr>
+            </w:pPr>
+            <w:r>
+              <w:rPr>
+                <w:rFonts w:ascii="Cambria" w:hAnsi="Cambria"/>
+              </w:rPr>
+              <w:tab/>
+            </w:r>
+            <w:r>
+              <w:rPr>
+                <w:rFonts w:ascii="Cambria" w:hAnsi="Cambria"/>
+              </w:rPr>
+              <w:tab/>
+            </w:r>
+            <w:r>
+              <w:rPr>
+                <w:rFonts w:ascii="Cambria" w:hAnsi="Cambria"/>
+              </w:rPr>
+              <w:tab/>
+            </w:r>
+            <w:r>
+              <w:rPr>
+                <w:rFonts w:ascii="Cambria" w:hAnsi="Cambria"/>
+              </w:rPr>
+              <w:tab/>
+            </w:r>
+            <w:r>
+              <w:rPr>
+                <w:rFonts w:ascii="Cambria" w:hAnsi="Cambria"/>
+              </w:rPr>
+              <w:t xml:space="preserve">if </w:t>
+            </w:r>
+            <w:proofErr w:type="gramStart"/>
+            <w:r>
+              <w:rPr>
+                <w:rFonts w:ascii="Cambria" w:hAnsi="Cambria"/>
+              </w:rPr>
+              <w:t>(!</w:t>
+            </w:r>
+            <w:proofErr w:type="spellStart"/>
+            <w:r>
+              <w:rPr>
+                <w:rFonts w:ascii="Cambria" w:hAnsi="Cambria"/>
+              </w:rPr>
+              <w:t>ga</w:t>
+            </w:r>
+            <w:proofErr w:type="spellEnd"/>
+            <w:proofErr w:type="gramEnd"/>
+            <w:r>
+              <w:rPr>
+                <w:rFonts w:ascii="Cambria" w:hAnsi="Cambria"/>
+              </w:rPr>
+              <w:t xml:space="preserve">) </w:t>
+            </w:r>
+            <w:proofErr w:type="spellStart"/>
+            <w:r>
+              <w:rPr>
+                <w:rFonts w:ascii="Cambria" w:hAnsi="Cambria"/>
+              </w:rPr>
+              <w:t>goto</w:t>
+            </w:r>
+            <w:proofErr w:type="spellEnd"/>
+            <w:r>
+              <w:rPr>
+                <w:rFonts w:ascii="Cambria" w:hAnsi="Cambria"/>
+              </w:rPr>
+              <w:t xml:space="preserve"> end;</w:t>
+            </w:r>
+          </w:p>
+          <w:p>
+            <w:pPr>
+              <w:jc w:val="both"/>
+              <w:rPr>
+                <w:rFonts w:ascii="Cambria" w:hAnsi="Cambria"/>
+              </w:rPr>
+            </w:pPr>
+            <w:r>
+              <w:rPr>
+                <w:rFonts w:ascii="Cambria" w:hAnsi="Cambria"/>
+              </w:rPr>
+              <w:tab/>
+            </w:r>
+            <w:r>
+              <w:rPr>
+                <w:rFonts w:ascii="Cambria" w:hAnsi="Cambria"/>
+              </w:rPr>
+              <w:tab/>
+            </w:r>
+            <w:r>
+              <w:rPr>
+                <w:rFonts w:ascii="Cambria" w:hAnsi="Cambria"/>
+              </w:rPr>
+              <w:tab/>
+            </w:r>
+            <w:r>
+              <w:rPr>
+                <w:rFonts w:ascii="Cambria" w:hAnsi="Cambria"/>
+              </w:rPr>
+              <w:tab/>
+            </w:r>
+            <w:r>
+              <w:rPr>
+                <w:rFonts w:ascii="Cambria" w:hAnsi="Cambria"/>
+              </w:rPr>
+              <w:t xml:space="preserve">c = </w:t>
+            </w:r>
+            <w:proofErr w:type="spellStart"/>
+            <w:r>
+              <w:rPr>
+                <w:rFonts w:ascii="Cambria" w:hAnsi="Cambria"/>
+              </w:rPr>
+              <w:t>ga</w:t>
+            </w:r>
+            <w:proofErr w:type="spellEnd"/>
+            <w:r>
+              <w:rPr>
+                <w:rFonts w:ascii="Cambria" w:hAnsi="Cambria"/>
+              </w:rPr>
+              <w:t>-&gt;</w:t>
+            </w:r>
+            <w:proofErr w:type="spellStart"/>
+            <w:proofErr w:type="gramStart"/>
+            <w:r>
+              <w:rPr>
+                <w:rFonts w:ascii="Cambria" w:hAnsi="Cambria"/>
+              </w:rPr>
+              <w:t>getAliasee</w:t>
+            </w:r>
+            <w:proofErr w:type="spellEnd"/>
+            <w:r>
+              <w:rPr>
+                <w:rFonts w:ascii="Cambria" w:hAnsi="Cambria"/>
+              </w:rPr>
+              <w:t>(</w:t>
+            </w:r>
+            <w:proofErr w:type="gramEnd"/>
+            <w:r>
+              <w:rPr>
+                <w:rFonts w:ascii="Cambria" w:hAnsi="Cambria"/>
+              </w:rPr>
+              <w:t>);</w:t>
+            </w:r>
+          </w:p>
+          <w:p>
+            <w:pPr>
+              <w:jc w:val="both"/>
+              <w:rPr>
+                <w:rFonts w:ascii="Cambria" w:hAnsi="Cambria"/>
+              </w:rPr>
+            </w:pPr>
+            <w:r>
+              <w:rPr>
+                <w:rFonts w:ascii="Cambria" w:hAnsi="Cambria"/>
+              </w:rPr>
+              <w:tab/>
+            </w:r>
+            <w:r>
+              <w:rPr>
+                <w:rFonts w:ascii="Cambria" w:hAnsi="Cambria"/>
+              </w:rPr>
+              <w:tab/>
+            </w:r>
+            <w:r>
+              <w:rPr>
+                <w:rFonts w:ascii="Cambria" w:hAnsi="Cambria"/>
+              </w:rPr>
+              <w:tab/>
+            </w:r>
+            <w:r>
+              <w:rPr>
+                <w:rFonts w:ascii="Cambria" w:hAnsi="Cambria"/>
+              </w:rPr>
+              <w:tab/>
+            </w:r>
+            <w:r>
+              <w:rPr>
+                <w:rFonts w:ascii="Cambria" w:hAnsi="Cambria"/>
+              </w:rPr>
+              <w:t xml:space="preserve">if </w:t>
+            </w:r>
+            <w:proofErr w:type="gramStart"/>
+            <w:r>
+              <w:rPr>
+                <w:rFonts w:ascii="Cambria" w:hAnsi="Cambria"/>
+              </w:rPr>
+              <w:t>(!c</w:t>
+            </w:r>
+            <w:proofErr w:type="gramEnd"/>
+            <w:r>
+              <w:rPr>
+                <w:rFonts w:ascii="Cambria" w:hAnsi="Cambria"/>
+              </w:rPr>
+              <w:t xml:space="preserve">) </w:t>
+            </w:r>
+            <w:proofErr w:type="spellStart"/>
+            <w:r>
+              <w:rPr>
+                <w:rFonts w:ascii="Cambria" w:hAnsi="Cambria"/>
+              </w:rPr>
+              <w:t>goto</w:t>
+            </w:r>
+            <w:proofErr w:type="spellEnd"/>
+            <w:r>
+              <w:rPr>
+                <w:rFonts w:ascii="Cambria" w:hAnsi="Cambria"/>
+              </w:rPr>
+              <w:t xml:space="preserve"> end;</w:t>
+            </w:r>
+          </w:p>
+          <w:p>
+            <w:pPr>
+              <w:jc w:val="both"/>
+              <w:rPr>
+                <w:rFonts w:ascii="Cambria" w:hAnsi="Cambria"/>
+              </w:rPr>
+            </w:pPr>
+            <w:r>
+              <w:rPr>
+                <w:rFonts w:ascii="Cambria" w:hAnsi="Cambria"/>
+              </w:rPr>
+              <w:tab/>
+            </w:r>
+            <w:r>
+              <w:rPr>
+                <w:rFonts w:ascii="Cambria" w:hAnsi="Cambria"/>
+              </w:rPr>
+              <w:tab/>
+            </w:r>
+            <w:r>
+              <w:rPr>
+                <w:rFonts w:ascii="Cambria" w:hAnsi="Cambria"/>
+              </w:rPr>
+              <w:tab/>
+            </w:r>
+            <w:r>
+              <w:rPr>
+                <w:rFonts w:ascii="Cambria" w:hAnsi="Cambria"/>
+              </w:rPr>
+              <w:tab/>
+            </w:r>
+            <w:r>
+              <w:rPr>
+                <w:rFonts w:ascii="Cambria" w:hAnsi="Cambria"/>
+              </w:rPr>
+              <w:t>c = cast&lt;Constant&gt;(c-&gt;</w:t>
+            </w:r>
+            <w:proofErr w:type="spellStart"/>
+            <w:proofErr w:type="gramStart"/>
+            <w:r>
+              <w:rPr>
+                <w:rFonts w:ascii="Cambria" w:hAnsi="Cambria"/>
+              </w:rPr>
+              <w:t>stripPointerCasts</w:t>
+            </w:r>
+            <w:proofErr w:type="spellEnd"/>
+            <w:r>
+              <w:rPr>
+                <w:rFonts w:ascii="Cambria" w:hAnsi="Cambria"/>
+              </w:rPr>
+              <w:t>(</w:t>
+            </w:r>
+            <w:proofErr w:type="gramEnd"/>
+            <w:r>
+              <w:rPr>
+                <w:rFonts w:ascii="Cambria" w:hAnsi="Cambria"/>
+              </w:rPr>
+              <w:t>));</w:t>
+            </w:r>
+          </w:p>
+          <w:p>
+            <w:pPr>
+              <w:jc w:val="both"/>
+              <w:rPr>
+                <w:rFonts w:ascii="Cambria" w:hAnsi="Cambria"/>
+              </w:rPr>
+            </w:pPr>
+            <w:r>
+              <w:rPr>
+                <w:rFonts w:ascii="Cambria" w:hAnsi="Cambria"/>
+              </w:rPr>
+              <w:tab/>
+            </w:r>
+            <w:r>
+              <w:rPr>
+                <w:rFonts w:ascii="Cambria" w:hAnsi="Cambria"/>
+              </w:rPr>
+              <w:tab/>
+            </w:r>
+            <w:r>
+              <w:rPr>
+                <w:rFonts w:ascii="Cambria" w:hAnsi="Cambria"/>
+              </w:rPr>
+              <w:tab/>
+            </w:r>
+            <w:r>
+              <w:rPr>
+                <w:rFonts w:ascii="Cambria" w:hAnsi="Cambria"/>
+              </w:rPr>
+              <w:t>}</w:t>
+            </w:r>
+          </w:p>
+          <w:p>
+            <w:pPr>
+              <w:jc w:val="both"/>
+              <w:rPr>
+                <w:rFonts w:ascii="Cambria" w:hAnsi="Cambria"/>
+              </w:rPr>
+            </w:pPr>
+            <w:r>
+              <w:rPr>
+                <w:rFonts w:ascii="Cambria" w:hAnsi="Cambria"/>
+              </w:rPr>
+              <w:tab/>
+            </w:r>
+            <w:r>
+              <w:rPr>
+                <w:rFonts w:ascii="Cambria" w:hAnsi="Cambria"/>
+              </w:rPr>
+              <w:tab/>
+            </w:r>
+            <w:r>
+              <w:rPr>
+                <w:rFonts w:ascii="Cambria" w:hAnsi="Cambria"/>
+              </w:rPr>
+              <w:tab/>
+            </w:r>
+            <w:r>
+              <w:rPr>
+                <w:rFonts w:ascii="Cambria" w:hAnsi="Cambria"/>
+              </w:rPr>
               <w:t>if (R-&gt;</w:t>
             </w:r>
             <w:proofErr w:type="spellStart"/>
+            <w:proofErr w:type="gramStart"/>
             <w:r>
               <w:rPr>
                 <w:rFonts w:ascii="Cambria" w:hAnsi="Cambria"/>
@@ -1615,7 +2222,14 @@
               <w:rPr>
                 <w:rFonts w:ascii="Cambria" w:hAnsi="Cambria"/>
               </w:rPr>
-              <w:t xml:space="preserve">() != </w:t>
+              <w:t>(</w:t>
+            </w:r>
+            <w:proofErr w:type="gramEnd"/>
+            <w:r>
+              <w:rPr>
+                <w:rFonts w:ascii="Cambria" w:hAnsi="Cambria"/>
+              </w:rPr>
+              <w:t xml:space="preserve">) != </w:t>
             </w:r>
             <w:proofErr w:type="spellStart"/>
             <w:r>
@@ -1854,16 +2468,51 @@
               <w:tab/>
               <w:t>}</w:t>
             </w:r>
-            <w:r>
-              <w:rPr>
-                <w:rFonts w:ascii="Cambria" w:hAnsi="Cambria"/>
-              </w:rPr>
-              <w:cr/>
-            </w:r>
-            <w:r>
-              <w:rPr>
-                <w:rFonts w:ascii="Cambria" w:hAnsi="Cambria"/>
-              </w:rPr>
+          </w:p>
+          <w:p>
+            <w:pPr>
+              <w:jc w:val="both"/>
+              <w:rPr>
+                <w:rFonts w:ascii="Cambria" w:hAnsi="Cambria"/>
+              </w:rPr>
+            </w:pPr>
+            <w:r>
+              <w:rPr>
+                <w:rFonts w:ascii="Cambria" w:hAnsi="Cambria"/>
+              </w:rPr>
+              <w:tab/>
+            </w:r>
+            <w:r>
+              <w:rPr>
+                <w:rFonts w:ascii="Cambria" w:hAnsi="Cambria"/>
+              </w:rPr>
+              <w:tab/>
+            </w:r>
+            <w:r>
+              <w:rPr>
+                <w:rFonts w:ascii="Cambria" w:hAnsi="Cambria"/>
+              </w:rPr>
+              <w:tab/>
+            </w:r>
+            <w:r>
+              <w:rPr>
+                <w:rFonts w:ascii="Cambria" w:hAnsi="Cambria"/>
+              </w:rPr>
+              <w:t>end: continue;</w:t>
+            </w:r>
+          </w:p>
+          <w:p>
+            <w:pPr>
+              <w:jc w:val="both"/>
+              <w:rPr>
+                <w:rFonts w:ascii="Cambria" w:hAnsi="Cambria"/>
+              </w:rPr>
+            </w:pPr>
+            <w:r>
+              <w:rPr>
+                <w:rFonts w:ascii="Cambria" w:hAnsi="Cambria"/>
+              </w:rPr>
+              <w:lastRenderedPageBreak/>
               <w:tab/>
             </w:r>
             <w:r>
@@ -1922,6 +2571,7 @@
           <w:rFonts w:ascii="Cambria" w:hAnsi="Cambria"/>
           <w:i/>
         </w:rPr>
+        <w:lastRenderedPageBreak/>
         <w:t>Code snippet from asg2-task2</w:t>
       </w:r>
       <w:r>
@@ -2040,7 +2690,6 @@
         <w:rPr>
           <w:rFonts w:ascii="Cambria" w:hAnsi="Cambria"/>
         </w:rPr>
-        <w:lastRenderedPageBreak/>
         <w:t>When the algorithm reaches a</w:t>
       </w:r>
       <w:r>
@@ -2126,10 +2775,10 @@
           <w:rFonts w:ascii="Cambria" w:hAnsi="Cambria"/>
         </w:rPr>
       </w:pPr>
-      <w:bookmarkStart w:id="1" w:name="_h2e2emz6cvxm" w:colFirst="0" w:colLast="0"/>
-      <w:bookmarkStart w:id="2" w:name="_rpfqk27v35nl" w:colFirst="0" w:colLast="0"/>
-      <w:bookmarkEnd w:id="1"/>
+      <w:bookmarkStart w:id="2" w:name="_h2e2emz6cvxm" w:colFirst="0" w:colLast="0"/>
+      <w:bookmarkStart w:id="3" w:name="_rpfqk27v35nl" w:colFirst="0" w:colLast="0"/>
       <w:bookmarkEnd w:id="2"/>
+      <w:bookmarkEnd w:id="3"/>
       <w:r>
         <w:rPr>
           <w:rFonts w:ascii="Cambria" w:hAnsi="Cambria"/>
@@ -2425,8 +3074,8 @@
           <w:rFonts w:ascii="Cambria" w:hAnsi="Cambria"/>
         </w:rPr>
       </w:pPr>
-      <w:bookmarkStart w:id="3" w:name="_qvtvhrawp9lb" w:colFirst="0" w:colLast="0"/>
-      <w:bookmarkEnd w:id="3"/>
+      <w:bookmarkStart w:id="4" w:name="_qvtvhrawp9lb" w:colFirst="0" w:colLast="0"/>
+      <w:bookmarkEnd w:id="4"/>
       <w:r>
         <w:rPr>
           <w:rFonts w:ascii="Cambria" w:hAnsi="Cambria"/>
@@ -2619,6 +3268,7 @@
               <w:rPr>
                 <w:rFonts w:ascii="Cambria" w:hAnsi="Cambria"/>
               </w:rPr>
+              <w:lastRenderedPageBreak/>
               <w:t>7</w:t>
             </w:r>
           </w:p>
@@ -2832,7 +3482,6 @@
           <w:sz w:val="30"/>
           <w:szCs w:val="30"/>
         </w:rPr>
-        <w:lastRenderedPageBreak/>
         <w:t xml:space="preserve">Test case 2: </w:t>
       </w:r>
       <w:r>
@@ -3596,8 +4245,6 @@
         </w:rPr>
         <w:t>), the pointer p points to an global array, hence an escape violation does not happen, and the statement is valid. However, our algorithm will raise a false positive as the return value p matches the newly allocated pointer p.</w:t>
       </w:r>
-      <w:bookmarkStart w:id="4" w:name="_GoBack"/>
-      <w:bookmarkEnd w:id="4"/>
     </w:p>
     <w:sectPr>
       <w:pgSz w:w="12240" w:h="15840"/>
@@ -3610,7 +4257,7 @@
 </file>
 
 <file path=word/numbering.xml><?xml version="1.0" encoding="utf-8"?>
-<w:numbering xmlns:wpc="http://schemas.microsoft.com/office/word/2010/wordprocessingCanvas" xmlns:mc="http://schemas.openxmlformats.org/markup-compatibility/2006" xmlns:o="urn:schemas-microsoft-com:office:office" xmlns:r="http://schemas.openxmlformats.org/officeDocument/2006/relationships" xmlns:m="http://schemas.openxmlformats.org/officeDocument/2006/math" xmlns:v="urn:schemas-microsoft-com:vml" xmlns:wp14="http://schemas.microsoft.com/office/word/2010/wordprocessingDrawing" xmlns:wp="http://schemas.openxmlformats.org/drawingml/2006/wordprocessingDrawing" xmlns:w10="urn:schemas-microsoft-com:office:word" xmlns:w="http://schemas.openxmlformats.org/wordprocessingml/2006/main" xmlns:w14="http://schemas.microsoft.com/office/word/2010/wordml" xmlns:w15="http://schemas.microsoft.com/office/word/2012/wordml" xmlns:wpg="http://schemas.microsoft.com/office/word/2010/wordprocessingGroup" xmlns:wpi="http://schemas.microsoft.com/office/word/2010/wordprocessingInk" xmlns:wne="http://schemas.microsoft.com/office/word/2006/wordml" xmlns:wps="http://schemas.microsoft.com/office/word/2010/wordprocessingShape" mc:Ignorable="w14 w15 wp14">
+<w:numbering xmlns:wpc="http://schemas.microsoft.com/office/word/2010/wordprocessingCanvas" xmlns:cx="http://schemas.microsoft.com/office/drawing/2014/chartex" xmlns:cx1="http://schemas.microsoft.com/office/drawing/2015/9/8/chartex" xmlns:cx2="http://schemas.microsoft.com/office/drawing/2015/10/21/chartex" xmlns:mc="http://schemas.openxmlformats.org/markup-compatibility/2006" xmlns:o="urn:schemas-microsoft-com:office:office" xmlns:r="http://schemas.openxmlformats.org/officeDocument/2006/relationships" xmlns:m="http://schemas.openxmlformats.org/officeDocument/2006/math" xmlns:v="urn:schemas-microsoft-com:vml" xmlns:wp14="http://schemas.microsoft.com/office/word/2010/wordprocessingDrawing" xmlns:wp="http://schemas.openxmlformats.org/drawingml/2006/wordprocessingDrawing" xmlns:w10="urn:schemas-microsoft-com:office:word" xmlns:w="http://schemas.openxmlformats.org/wordprocessingml/2006/main" xmlns:w14="http://schemas.microsoft.com/office/word/2010/wordml" xmlns:w15="http://schemas.microsoft.com/office/word/2012/wordml" xmlns:w16se="http://schemas.microsoft.com/office/word/2015/wordml/symex" xmlns:wpg="http://schemas.microsoft.com/office/word/2010/wordprocessingGroup" xmlns:wpi="http://schemas.microsoft.com/office/word/2010/wordprocessingInk" xmlns:wne="http://schemas.microsoft.com/office/word/2006/wordml" xmlns:wps="http://schemas.microsoft.com/office/word/2010/wordprocessingShape" mc:Ignorable="w14 w15 w16se wp14">
   <w:abstractNum w:abstractNumId="0" w15:restartNumberingAfterBreak="0">
     <w:nsid w:val="3A2E24FB"/>
     <w:multiLevelType w:val="multilevel"/>
@@ -4171,7 +4818,7 @@
 </file>
 
 <file path=word/styles.xml><?xml version="1.0" encoding="utf-8"?>
-<w:styles xmlns:mc="http://schemas.openxmlformats.org/markup-compatibility/2006" xmlns:r="http://schemas.openxmlformats.org/officeDocument/2006/relationships" xmlns:w="http://schemas.openxmlformats.org/wordprocessingml/2006/main" xmlns:w14="http://schemas.microsoft.com/office/word/2010/wordml" xmlns:w15="http://schemas.microsoft.com/office/word/2012/wordml" mc:Ignorable="w14 w15">
+<w:styles xmlns:mc="http://schemas.openxmlformats.org/markup-compatibility/2006" xmlns:r="http://schemas.openxmlformats.org/officeDocument/2006/relationships" xmlns:w="http://schemas.openxmlformats.org/wordprocessingml/2006/main" xmlns:w14="http://schemas.microsoft.com/office/word/2010/wordml" xmlns:w15="http://schemas.microsoft.com/office/word/2012/wordml" xmlns:w16se="http://schemas.microsoft.com/office/word/2015/wordml/symex" mc:Ignorable="w14 w15 w16se">
   <w:docDefaults>
     <w:rPrDefault>
       <w:rPr>
@@ -4188,7 +4835,7 @@
       </w:pPr>
     </w:pPrDefault>
   </w:docDefaults>
-  <w:latentStyles w:defLockedState="0" w:defUIPriority="99" w:defSemiHidden="0" w:defUnhideWhenUsed="0" w:defQFormat="0" w:count="371">
+  <w:latentStyles w:defLockedState="0" w:defUIPriority="99" w:defSemiHidden="0" w:defUnhideWhenUsed="0" w:defQFormat="0" w:count="373">
     <w:lsdException w:name="Normal" w:uiPriority="0" w:qFormat="1"/>
     <w:lsdException w:name="heading 1" w:uiPriority="9" w:qFormat="1"/>
     <w:lsdException w:name="heading 2" w:semiHidden="1" w:uiPriority="9" w:unhideWhenUsed="1" w:qFormat="1"/>
@@ -4294,7 +4941,6 @@
     <w:lsdException w:name="HTML Sample" w:semiHidden="1" w:unhideWhenUsed="1"/>
     <w:lsdException w:name="HTML Typewriter" w:semiHidden="1" w:unhideWhenUsed="1"/>
     <w:lsdException w:name="HTML Variable" w:semiHidden="1" w:unhideWhenUsed="1"/>
-    <w:lsdException w:name="Normal Table" w:semiHidden="1" w:unhideWhenUsed="1"/>
     <w:lsdException w:name="annotation subject" w:semiHidden="1" w:unhideWhenUsed="1"/>
     <w:lsdException w:name="No List" w:semiHidden="1" w:unhideWhenUsed="1"/>
     <w:lsdException w:name="Outline List 1" w:semiHidden="1" w:unhideWhenUsed="1"/>
@@ -4340,11 +4986,9 @@
     <w:lsdException w:name="Table Subtle 1" w:semiHidden="1" w:unhideWhenUsed="1"/>
     <w:lsdException w:name="Table Subtle 2" w:semiHidden="1" w:unhideWhenUsed="1"/>
     <w:lsdException w:name="Table Web 1" w:semiHidden="1" w:unhideWhenUsed="1"/>
-    <w:lsdException w:name="Table Web 2" w:semiHidden="1" w:unhideWhenUsed="1"/>
     <w:lsdException w:name="Table Web 3" w:semiHidden="1" w:unhideWhenUsed="1"/>
     <w:lsdException w:name="Balloon Text" w:semiHidden="1" w:unhideWhenUsed="1"/>
     <w:lsdException w:name="Table Grid" w:uiPriority="39"/>
-    <w:lsdException w:name="Table Theme" w:semiHidden="1" w:unhideWhenUsed="1"/>
     <w:lsdException w:name="Placeholder Text" w:semiHidden="1"/>
     <w:lsdException w:name="No Spacing" w:uiPriority="1" w:qFormat="1"/>
     <w:lsdException w:name="Light Shading" w:uiPriority="60"/>
@@ -4560,6 +5204,8 @@
     <w:lsdException w:name="List Table 5 Dark Accent 6" w:uiPriority="50"/>
     <w:lsdException w:name="List Table 6 Colorful Accent 6" w:uiPriority="51"/>
     <w:lsdException w:name="List Table 7 Colorful Accent 6" w:uiPriority="52"/>
+    <w:lsdException w:name="Mention" w:semiHidden="1" w:unhideWhenUsed="1"/>
+    <w:lsdException w:name="Smart Hyperlink" w:semiHidden="1" w:unhideWhenUsed="1"/>
   </w:latentStyles>
   <w:style w:type="paragraph" w:default="1" w:styleId="Normal">
     <w:name w:val="Normal"/>

</xml_diff>